<commit_message>
Versión 1.2 del programa Calculadora.
Nuevas Funcionalidades:
- Mejoras en la resolución de n operaciones  de acuerdo a la solicitud del usuario
</commit_message>
<xml_diff>
--- a/Funcionamiento_del_programa.docx
+++ b/Funcionamiento_del_programa.docx
@@ -335,6 +335,22 @@
       <w:proofErr w:type="spellEnd"/>
       <w:r>
         <w:t>.</w:t>
+      </w:r>
+    </w:p>
+    <w:p>
+      <w:pPr>
+        <w:jc w:val="both"/>
+      </w:pPr>
+      <w:r>
+        <w:t xml:space="preserve">Cuando finalice la operación, su aplicativo debe permitirle al usuario la oportunidad de </w:t>
+      </w:r>
+      <w:proofErr w:type="spellStart"/>
+      <w:r>
+        <w:t>reaizar</w:t>
+      </w:r>
+      <w:proofErr w:type="spellEnd"/>
+      <w:r>
+        <w:t xml:space="preserve"> nuevamente una operación, de ser cierto</w:t>
       </w:r>
     </w:p>
     <w:p>
@@ -463,7 +479,7 @@
                     </pic:cNvPicPr>
                   </pic:nvPicPr>
                   <pic:blipFill rotWithShape="1">
-                    <a:blip r:embed="rId5">
+                    <a:blip r:embed="rId7">
                       <a:extLst>
                         <a:ext uri="{28A0092B-C50C-407E-A947-70E740481C1C}">
                           <a14:useLocalDpi xmlns:a14="http://schemas.microsoft.com/office/drawing/2010/main" val="0"/>
@@ -504,6 +520,7 @@
         <w:jc w:val="both"/>
       </w:pPr>
       <w:r>
+        <w:lastRenderedPageBreak/>
         <w:t xml:space="preserve">La función </w:t>
       </w:r>
       <w:proofErr w:type="spellStart"/>
@@ -529,7 +546,6 @@
           <w:noProof/>
           <w:lang w:eastAsia="es-VE"/>
         </w:rPr>
-        <w:lastRenderedPageBreak/>
         <w:drawing>
           <wp:inline distT="0" distB="0" distL="0" distR="0" wp14:anchorId="751D7527" wp14:editId="493A026E">
             <wp:extent cx="5943600" cy="1163117"/>
@@ -546,7 +562,7 @@
                     <pic:cNvPicPr/>
                   </pic:nvPicPr>
                   <pic:blipFill rotWithShape="1">
-                    <a:blip r:embed="rId6"/>
+                    <a:blip r:embed="rId8"/>
                     <a:srcRect b="65210"/>
                     <a:stretch/>
                   </pic:blipFill>
@@ -641,7 +657,7 @@
                     <pic:cNvPicPr/>
                   </pic:nvPicPr>
                   <pic:blipFill rotWithShape="1">
-                    <a:blip r:embed="rId7"/>
+                    <a:blip r:embed="rId9"/>
                     <a:srcRect b="10072"/>
                     <a:stretch/>
                   </pic:blipFill>
@@ -926,6 +942,7 @@
               <w:jc w:val="both"/>
             </w:pPr>
             <w:r>
+              <w:lastRenderedPageBreak/>
               <w:t>num1</w:t>
             </w:r>
           </w:p>
@@ -969,7 +986,6 @@
               <w:jc w:val="both"/>
             </w:pPr>
             <w:r>
-              <w:lastRenderedPageBreak/>
               <w:t>num</w:t>
             </w:r>
             <w:r>
@@ -1741,7 +1757,7 @@
                     <pic:cNvPicPr/>
                   </pic:nvPicPr>
                   <pic:blipFill rotWithShape="1">
-                    <a:blip r:embed="rId8"/>
+                    <a:blip r:embed="rId10"/>
                     <a:srcRect t="21005" b="27575"/>
                     <a:stretch/>
                   </pic:blipFill>
@@ -1837,6 +1853,7 @@
       <w:pPr>
         <w:jc w:val="both"/>
       </w:pPr>
+      <w:bookmarkStart w:id="0" w:name="_GoBack"/>
       <w:r>
         <w:rPr>
           <w:noProof/>
@@ -1858,7 +1875,7 @@
                     <pic:cNvPicPr/>
                   </pic:nvPicPr>
                   <pic:blipFill rotWithShape="1">
-                    <a:blip r:embed="rId9"/>
+                    <a:blip r:embed="rId11"/>
                     <a:srcRect t="20786" b="21660"/>
                     <a:stretch/>
                   </pic:blipFill>
@@ -1885,6 +1902,7 @@
           </wp:inline>
         </w:drawing>
       </w:r>
+      <w:bookmarkEnd w:id="0"/>
     </w:p>
     <w:p>
       <w:pPr>
@@ -1987,7 +2005,7 @@
                     <pic:cNvPicPr/>
                   </pic:nvPicPr>
                   <pic:blipFill rotWithShape="1">
-                    <a:blip r:embed="rId10"/>
+                    <a:blip r:embed="rId12"/>
                     <a:srcRect t="29532" b="15597"/>
                     <a:stretch/>
                   </pic:blipFill>
@@ -2102,7 +2120,7 @@
                     <pic:cNvPicPr/>
                   </pic:nvPicPr>
                   <pic:blipFill rotWithShape="1">
-                    <a:blip r:embed="rId11"/>
+                    <a:blip r:embed="rId13"/>
                     <a:srcRect t="23491" b="26168"/>
                     <a:stretch/>
                   </pic:blipFill>
@@ -2278,13 +2296,7 @@
         <w:t xml:space="preserve">operación de comprobación </w:t>
       </w:r>
       <w:r>
-        <w:t xml:space="preserve">de un </w:t>
-      </w:r>
-      <w:r>
-        <w:t xml:space="preserve">número </w:t>
-      </w:r>
-      <w:r>
-        <w:t>par,</w:t>
+        <w:t>de un número par,</w:t>
       </w:r>
       <w:r>
         <w:t xml:space="preserve"> se procede a leer</w:t>
@@ -2312,10 +2324,7 @@
       </w:r>
       <w:proofErr w:type="spellEnd"/>
       <w:r>
-        <w:t xml:space="preserve"> entre 2 es igual a 0, de ser verdadero se imprime un mensaje afirmando que el número es par, en caso contrario se imprime un mensaje que el número no es par; </w:t>
-      </w:r>
-      <w:r>
-        <w:t xml:space="preserve">por último se llama el método </w:t>
+        <w:t xml:space="preserve"> entre 2 es igual a 0, de ser verdadero se imprime un mensaje afirmando que el número es par, en caso contrario se imprime un mensaje que el número no es par; por último se llama el método </w:t>
       </w:r>
       <w:proofErr w:type="spellStart"/>
       <w:r>
@@ -2359,19 +2368,71 @@
         <w:t>:</w:t>
       </w:r>
       <w:r>
-        <w:t xml:space="preserve"> para la comprobación de si un número es </w:t>
+        <w:t xml:space="preserve"> para la comprobación de si un número es impar,</w:t>
+      </w:r>
+      <w:r>
+        <w:t xml:space="preserve"> </w:t>
+      </w:r>
+      <w:r>
+        <w:t xml:space="preserve">se procede a utilizar la variable </w:t>
+      </w:r>
+      <w:proofErr w:type="spellStart"/>
+      <w:r>
+        <w:t>msg</w:t>
+      </w:r>
+      <w:proofErr w:type="spellEnd"/>
+      <w:r>
+        <w:t xml:space="preserve"> para mostrar por la consola la operación de comprobación de un número impar, se procede a leer la variable </w:t>
+      </w:r>
+      <w:proofErr w:type="spellStart"/>
+      <w:r>
+        <w:t>num</w:t>
+      </w:r>
+      <w:proofErr w:type="spellEnd"/>
+      <w:r>
+        <w:t xml:space="preserve">, y se comprueba si el resto de la división de </w:t>
+      </w:r>
+      <w:proofErr w:type="spellStart"/>
+      <w:r>
+        <w:t>num</w:t>
+      </w:r>
+      <w:proofErr w:type="spellEnd"/>
+      <w:r>
+        <w:t xml:space="preserve"> entre 2 es </w:t>
+      </w:r>
+      <w:r>
+        <w:t>diferente</w:t>
+      </w:r>
+      <w:r>
+        <w:t xml:space="preserve"> a 0, de ser verdadero se imprime un mensaje afirmando que el número es </w:t>
       </w:r>
       <w:r>
         <w:t>im</w:t>
       </w:r>
       <w:r>
-        <w:t>par,</w:t>
-      </w:r>
-      <w:r>
-        <w:t xml:space="preserve"> </w:t>
-      </w:r>
-      <w:r>
-        <w:t xml:space="preserve">se procede a utilizar la variable </w:t>
+        <w:t xml:space="preserve">par, en caso contrario se imprime un mensaje que el número no es </w:t>
+      </w:r>
+      <w:r>
+        <w:t>im</w:t>
+      </w:r>
+      <w:r>
+        <w:t xml:space="preserve">par; por último se llama el método </w:t>
+      </w:r>
+      <w:proofErr w:type="spellStart"/>
+      <w:r>
+        <w:t>guardarArchivo</w:t>
+      </w:r>
+      <w:proofErr w:type="spellEnd"/>
+      <w:r>
+        <w:t xml:space="preserve">() y se le pasa las variables </w:t>
+      </w:r>
+      <w:proofErr w:type="spellStart"/>
+      <w:r>
+        <w:t>archivoN</w:t>
+      </w:r>
+      <w:proofErr w:type="spellEnd"/>
+      <w:r>
+        <w:t xml:space="preserve">, </w:t>
       </w:r>
       <w:proofErr w:type="spellStart"/>
       <w:r>
@@ -2379,70 +2440,6 @@
       </w:r>
       <w:proofErr w:type="spellEnd"/>
       <w:r>
-        <w:t xml:space="preserve"> para mostrar por la consola la operación de comprobación de un número </w:t>
-      </w:r>
-      <w:r>
-        <w:t>im</w:t>
-      </w:r>
-      <w:r>
-        <w:t xml:space="preserve">par, se procede a leer la variable </w:t>
-      </w:r>
-      <w:proofErr w:type="spellStart"/>
-      <w:r>
-        <w:t>num</w:t>
-      </w:r>
-      <w:proofErr w:type="spellEnd"/>
-      <w:r>
-        <w:t xml:space="preserve">, y se comprueba si el resto de la división de </w:t>
-      </w:r>
-      <w:proofErr w:type="spellStart"/>
-      <w:r>
-        <w:t>num</w:t>
-      </w:r>
-      <w:proofErr w:type="spellEnd"/>
-      <w:r>
-        <w:t xml:space="preserve"> entre 2 es </w:t>
-      </w:r>
-      <w:r>
-        <w:t>diferente</w:t>
-      </w:r>
-      <w:r>
-        <w:t xml:space="preserve"> a 0, de ser verdadero se imprime un mensaje afirmando que el número es </w:t>
-      </w:r>
-      <w:r>
-        <w:t>im</w:t>
-      </w:r>
-      <w:r>
-        <w:t xml:space="preserve">par, en caso contrario se imprime un mensaje que el número no es </w:t>
-      </w:r>
-      <w:r>
-        <w:t>im</w:t>
-      </w:r>
-      <w:r>
-        <w:t xml:space="preserve">par; por último se llama el método </w:t>
-      </w:r>
-      <w:proofErr w:type="spellStart"/>
-      <w:r>
-        <w:t>guardarArchivo</w:t>
-      </w:r>
-      <w:proofErr w:type="spellEnd"/>
-      <w:r>
-        <w:t xml:space="preserve">() y se le pasa las variables </w:t>
-      </w:r>
-      <w:proofErr w:type="spellStart"/>
-      <w:r>
-        <w:t>archivoN</w:t>
-      </w:r>
-      <w:proofErr w:type="spellEnd"/>
-      <w:r>
-        <w:t xml:space="preserve">, </w:t>
-      </w:r>
-      <w:proofErr w:type="spellStart"/>
-      <w:r>
-        <w:t>msg</w:t>
-      </w:r>
-      <w:proofErr w:type="spellEnd"/>
-      <w:r>
         <w:t xml:space="preserve"> y res para que proceda con la escritura del archivo resultado.txt.</w:t>
       </w:r>
     </w:p>
@@ -2467,11 +2464,104 @@
     </w:p>
     <w:p>
       <w:pPr>
-        <w:jc w:val="both"/>
-        <w:rPr>
-          <w:b/>
-        </w:rPr>
-      </w:pPr>
+        <w:ind w:firstLine="708"/>
+        <w:jc w:val="both"/>
+      </w:pPr>
+      <w:r>
+        <w:t xml:space="preserve">Por último, el </w:t>
+      </w:r>
+      <w:proofErr w:type="gramStart"/>
+      <w:r>
+        <w:t>aplicativo</w:t>
+      </w:r>
+      <w:r>
+        <w:t xml:space="preserve"> pregunta</w:t>
+      </w:r>
+      <w:proofErr w:type="gramEnd"/>
+      <w:r>
+        <w:t xml:space="preserve"> si</w:t>
+      </w:r>
+      <w:r>
+        <w:t xml:space="preserve"> quiere hacer operación</w:t>
+      </w:r>
+      <w:r>
+        <w:t xml:space="preserve">, para eso se utiliza la variable op2 que nos va a permitir capturar la elección del usuario pudiendo ingresar 1 para </w:t>
+      </w:r>
+      <w:proofErr w:type="spellStart"/>
+      <w:r>
+        <w:t>si</w:t>
+      </w:r>
+      <w:proofErr w:type="spellEnd"/>
+      <w:r>
+        <w:t xml:space="preserve">, 2 para no. El programa compara si op2 es igual a 1, de ser verdadero, se hace una recursividad llamando a la función principal </w:t>
+      </w:r>
+      <w:proofErr w:type="spellStart"/>
+      <w:proofErr w:type="gramStart"/>
+      <w:r>
+        <w:lastRenderedPageBreak/>
+        <w:t>main</w:t>
+      </w:r>
+      <w:proofErr w:type="spellEnd"/>
+      <w:r>
+        <w:t>(</w:t>
+      </w:r>
+      <w:proofErr w:type="gramEnd"/>
+      <w:r>
+        <w:t>) el cual se encargará de mostrar nuevamente el menú y los procesos ya ejecutados previamente. En caso de que op2 sea diferente de 1, el programa muestra un mensaje de despedida y finaliza.</w:t>
+      </w:r>
+    </w:p>
+    <w:p>
+      <w:pPr>
+        <w:jc w:val="both"/>
+      </w:pPr>
+      <w:r>
+        <w:rPr>
+          <w:noProof/>
+          <w:lang w:eastAsia="es-VE"/>
+        </w:rPr>
+        <w:drawing>
+          <wp:inline distT="0" distB="0" distL="0" distR="0" wp14:anchorId="5FED8E5A" wp14:editId="09183C4A">
+            <wp:extent cx="5942582" cy="1160207"/>
+            <wp:effectExtent l="0" t="0" r="1270" b="1905"/>
+            <wp:docPr id="18" name="Imagen 18"/>
+            <wp:cNvGraphicFramePr>
+              <a:graphicFrameLocks xmlns:a="http://schemas.openxmlformats.org/drawingml/2006/main" noChangeAspect="1"/>
+            </wp:cNvGraphicFramePr>
+            <a:graphic xmlns:a="http://schemas.openxmlformats.org/drawingml/2006/main">
+              <a:graphicData uri="http://schemas.openxmlformats.org/drawingml/2006/picture">
+                <pic:pic xmlns:pic="http://schemas.openxmlformats.org/drawingml/2006/picture">
+                  <pic:nvPicPr>
+                    <pic:cNvPr id="1" name=""/>
+                    <pic:cNvPicPr/>
+                  </pic:nvPicPr>
+                  <pic:blipFill rotWithShape="1">
+                    <a:blip r:embed="rId14"/>
+                    <a:srcRect t="57201" b="8090"/>
+                    <a:stretch/>
+                  </pic:blipFill>
+                  <pic:spPr bwMode="auto">
+                    <a:xfrm>
+                      <a:off x="0" y="0"/>
+                      <a:ext cx="5943600" cy="1160406"/>
+                    </a:xfrm>
+                    <a:prstGeom prst="rect">
+                      <a:avLst/>
+                    </a:prstGeom>
+                    <a:ln>
+                      <a:noFill/>
+                    </a:ln>
+                    <a:extLst>
+                      <a:ext uri="{53640926-AAD7-44D8-BBD7-CCE9431645EC}">
+                        <a14:shadowObscured xmlns:a14="http://schemas.microsoft.com/office/drawing/2010/main"/>
+                      </a:ext>
+                    </a:extLst>
+                  </pic:spPr>
+                </pic:pic>
+              </a:graphicData>
+            </a:graphic>
+          </wp:inline>
+        </w:drawing>
+      </w:r>
     </w:p>
     <w:p>
       <w:pPr>
@@ -2504,7 +2594,6 @@
         <w:rPr>
           <w:b/>
         </w:rPr>
-        <w:lastRenderedPageBreak/>
         <w:t>Menú de Operaciones</w:t>
       </w:r>
     </w:p>
@@ -2536,7 +2625,7 @@
                     <pic:cNvPicPr/>
                   </pic:nvPicPr>
                   <pic:blipFill rotWithShape="1">
-                    <a:blip r:embed="rId12"/>
+                    <a:blip r:embed="rId15"/>
                     <a:srcRect b="68742"/>
                     <a:stretch/>
                   </pic:blipFill>
@@ -2606,7 +2695,7 @@
                     <pic:cNvPicPr/>
                   </pic:nvPicPr>
                   <pic:blipFill rotWithShape="1">
-                    <a:blip r:embed="rId13"/>
+                    <a:blip r:embed="rId16"/>
                     <a:srcRect b="48517"/>
                     <a:stretch/>
                   </pic:blipFill>
@@ -2641,22 +2730,6 @@
           <w:b/>
         </w:rPr>
       </w:pPr>
-    </w:p>
-    <w:p>
-      <w:pPr>
-        <w:jc w:val="both"/>
-        <w:rPr>
-          <w:b/>
-        </w:rPr>
-      </w:pPr>
-    </w:p>
-    <w:p>
-      <w:pPr>
-        <w:jc w:val="both"/>
-        <w:rPr>
-          <w:b/>
-        </w:rPr>
-      </w:pPr>
       <w:r>
         <w:rPr>
           <w:b/>
@@ -2692,7 +2765,7 @@
                     <pic:cNvPicPr/>
                   </pic:nvPicPr>
                   <pic:blipFill rotWithShape="1">
-                    <a:blip r:embed="rId14"/>
+                    <a:blip r:embed="rId17"/>
                     <a:srcRect b="51735"/>
                     <a:stretch/>
                   </pic:blipFill>
@@ -2722,15 +2795,29 @@
     </w:p>
     <w:p>
       <w:pPr>
-        <w:jc w:val="both"/>
-        <w:rPr>
-          <w:b/>
-        </w:rPr>
-      </w:pPr>
-      <w:r>
-        <w:rPr>
-          <w:b/>
-        </w:rPr>
+        <w:rPr>
+          <w:b/>
+        </w:rPr>
+      </w:pPr>
+      <w:r>
+        <w:rPr>
+          <w:b/>
+        </w:rPr>
+        <w:br w:type="page"/>
+      </w:r>
+    </w:p>
+    <w:p>
+      <w:pPr>
+        <w:jc w:val="both"/>
+        <w:rPr>
+          <w:b/>
+        </w:rPr>
+      </w:pPr>
+      <w:r>
+        <w:rPr>
+          <w:b/>
+        </w:rPr>
+        <w:lastRenderedPageBreak/>
         <w:t>Obteniendo el área de un rectángulo, cuya base es 10 y la altura es 8</w:t>
       </w:r>
     </w:p>
@@ -2762,7 +2849,7 @@
                     <pic:cNvPicPr/>
                   </pic:nvPicPr>
                   <pic:blipFill rotWithShape="1">
-                    <a:blip r:embed="rId15"/>
+                    <a:blip r:embed="rId18"/>
                     <a:srcRect b="51495"/>
                     <a:stretch/>
                   </pic:blipFill>
@@ -2801,7 +2888,6 @@
         <w:rPr>
           <w:b/>
         </w:rPr>
-        <w:lastRenderedPageBreak/>
         <w:t>Obteniendo el área de un triángulo,</w:t>
       </w:r>
       <w:r>
@@ -2839,7 +2925,7 @@
                     <pic:cNvPicPr/>
                   </pic:nvPicPr>
                   <pic:blipFill rotWithShape="1">
-                    <a:blip r:embed="rId16"/>
+                    <a:blip r:embed="rId19"/>
                     <a:srcRect b="57940"/>
                     <a:stretch/>
                   </pic:blipFill>
@@ -2921,7 +3007,7 @@
                     <pic:cNvPicPr/>
                   </pic:nvPicPr>
                   <pic:blipFill rotWithShape="1">
-                    <a:blip r:embed="rId17"/>
+                    <a:blip r:embed="rId20"/>
                     <a:srcRect b="62767"/>
                     <a:stretch/>
                   </pic:blipFill>
@@ -3007,7 +3093,7 @@
                     <pic:cNvPicPr/>
                   </pic:nvPicPr>
                   <pic:blipFill rotWithShape="1">
-                    <a:blip r:embed="rId18"/>
+                    <a:blip r:embed="rId21"/>
                     <a:srcRect b="56791"/>
                     <a:stretch/>
                   </pic:blipFill>
@@ -3037,7 +3123,6 @@
     </w:p>
     <w:p>
       <w:pPr>
-        <w:jc w:val="both"/>
         <w:rPr>
           <w:b/>
           <w:i/>
@@ -3048,6 +3133,23 @@
           <w:b/>
           <w:i/>
         </w:rPr>
+        <w:br w:type="page"/>
+      </w:r>
+    </w:p>
+    <w:p>
+      <w:pPr>
+        <w:jc w:val="both"/>
+        <w:rPr>
+          <w:b/>
+          <w:i/>
+        </w:rPr>
+      </w:pPr>
+      <w:r>
+        <w:rPr>
+          <w:b/>
+          <w:i/>
+        </w:rPr>
+        <w:lastRenderedPageBreak/>
         <w:t>En caso de ser falso</w:t>
       </w:r>
     </w:p>
@@ -3079,7 +3181,7 @@
                     <pic:cNvPicPr/>
                   </pic:nvPicPr>
                   <pic:blipFill rotWithShape="1">
-                    <a:blip r:embed="rId19"/>
+                    <a:blip r:embed="rId22"/>
                     <a:srcRect t="41830" b="18860"/>
                     <a:stretch/>
                   </pic:blipFill>
@@ -3117,34 +3219,7 @@
         <w:rPr>
           <w:b/>
         </w:rPr>
-        <w:br w:type="page"/>
-      </w:r>
-    </w:p>
-    <w:p>
-      <w:pPr>
-        <w:jc w:val="both"/>
-        <w:rPr>
-          <w:b/>
-        </w:rPr>
-      </w:pPr>
-      <w:r>
-        <w:rPr>
-          <w:b/>
-        </w:rPr>
-        <w:lastRenderedPageBreak/>
-        <w:t xml:space="preserve">Comprobando si un número es </w:t>
-      </w:r>
-      <w:r>
-        <w:rPr>
-          <w:b/>
-        </w:rPr>
-        <w:t>im</w:t>
-      </w:r>
-      <w:r>
-        <w:rPr>
-          <w:b/>
-        </w:rPr>
-        <w:t>par</w:t>
+        <w:t>Comprobando si un número es impar</w:t>
       </w:r>
     </w:p>
     <w:p>
@@ -3192,7 +3267,7 @@
                     <pic:cNvPicPr/>
                   </pic:nvPicPr>
                   <pic:blipFill rotWithShape="1">
-                    <a:blip r:embed="rId20"/>
+                    <a:blip r:embed="rId23"/>
                     <a:srcRect b="51045"/>
                     <a:stretch/>
                   </pic:blipFill>
@@ -3264,7 +3339,7 @@
                     <pic:cNvPicPr/>
                   </pic:nvPicPr>
                   <pic:blipFill rotWithShape="1">
-                    <a:blip r:embed="rId21"/>
+                    <a:blip r:embed="rId24"/>
                     <a:srcRect t="42496" b="19707"/>
                     <a:stretch/>
                   </pic:blipFill>
@@ -3291,8 +3366,6 @@
           </wp:inline>
         </w:drawing>
       </w:r>
-      <w:bookmarkStart w:id="0" w:name="_GoBack"/>
-      <w:bookmarkEnd w:id="0"/>
     </w:p>
     <w:sectPr>
       <w:pgSz w:w="12240" w:h="15840"/>
@@ -3302,6 +3375,56 @@
     </w:sectPr>
   </w:body>
 </w:document>
+</file>
+
+<file path=word/endnotes.xml><?xml version="1.0" encoding="utf-8"?>
+<w:endnotes xmlns:wpc="http://schemas.microsoft.com/office/word/2010/wordprocessingCanvas" xmlns:cx="http://schemas.microsoft.com/office/drawing/2014/chartex" xmlns:cx1="http://schemas.microsoft.com/office/drawing/2015/9/8/chartex" xmlns:mc="http://schemas.openxmlformats.org/markup-compatibility/2006" xmlns:o="urn:schemas-microsoft-com:office:office" xmlns:r="http://schemas.openxmlformats.org/officeDocument/2006/relationships" xmlns:m="http://schemas.openxmlformats.org/officeDocument/2006/math" xmlns:v="urn:schemas-microsoft-com:vml" xmlns:wp14="http://schemas.microsoft.com/office/word/2010/wordprocessingDrawing" xmlns:wp="http://schemas.openxmlformats.org/drawingml/2006/wordprocessingDrawing" xmlns:w10="urn:schemas-microsoft-com:office:word" xmlns:w="http://schemas.openxmlformats.org/wordprocessingml/2006/main" xmlns:w14="http://schemas.microsoft.com/office/word/2010/wordml" xmlns:w15="http://schemas.microsoft.com/office/word/2012/wordml" xmlns:w16se="http://schemas.microsoft.com/office/word/2015/wordml/symex" xmlns:wpg="http://schemas.microsoft.com/office/word/2010/wordprocessingGroup" xmlns:wpi="http://schemas.microsoft.com/office/word/2010/wordprocessingInk" xmlns:wne="http://schemas.microsoft.com/office/word/2006/wordml" xmlns:wps="http://schemas.microsoft.com/office/word/2010/wordprocessingShape" mc:Ignorable="w14 w15 w16se wp14">
+  <w:endnote w:type="separator" w:id="-1">
+    <w:p>
+      <w:pPr>
+        <w:spacing w:after="0" w:line="240" w:lineRule="auto"/>
+      </w:pPr>
+      <w:r>
+        <w:separator/>
+      </w:r>
+    </w:p>
+  </w:endnote>
+  <w:endnote w:type="continuationSeparator" w:id="0">
+    <w:p>
+      <w:pPr>
+        <w:spacing w:after="0" w:line="240" w:lineRule="auto"/>
+      </w:pPr>
+      <w:r>
+        <w:continuationSeparator/>
+      </w:r>
+    </w:p>
+  </w:endnote>
+</w:endnotes>
+</file>
+
+<file path=word/footnotes.xml><?xml version="1.0" encoding="utf-8"?>
+<w:footnotes xmlns:wpc="http://schemas.microsoft.com/office/word/2010/wordprocessingCanvas" xmlns:cx="http://schemas.microsoft.com/office/drawing/2014/chartex" xmlns:cx1="http://schemas.microsoft.com/office/drawing/2015/9/8/chartex" xmlns:mc="http://schemas.openxmlformats.org/markup-compatibility/2006" xmlns:o="urn:schemas-microsoft-com:office:office" xmlns:r="http://schemas.openxmlformats.org/officeDocument/2006/relationships" xmlns:m="http://schemas.openxmlformats.org/officeDocument/2006/math" xmlns:v="urn:schemas-microsoft-com:vml" xmlns:wp14="http://schemas.microsoft.com/office/word/2010/wordprocessingDrawing" xmlns:wp="http://schemas.openxmlformats.org/drawingml/2006/wordprocessingDrawing" xmlns:w10="urn:schemas-microsoft-com:office:word" xmlns:w="http://schemas.openxmlformats.org/wordprocessingml/2006/main" xmlns:w14="http://schemas.microsoft.com/office/word/2010/wordml" xmlns:w15="http://schemas.microsoft.com/office/word/2012/wordml" xmlns:w16se="http://schemas.microsoft.com/office/word/2015/wordml/symex" xmlns:wpg="http://schemas.microsoft.com/office/word/2010/wordprocessingGroup" xmlns:wpi="http://schemas.microsoft.com/office/word/2010/wordprocessingInk" xmlns:wne="http://schemas.microsoft.com/office/word/2006/wordml" xmlns:wps="http://schemas.microsoft.com/office/word/2010/wordprocessingShape" mc:Ignorable="w14 w15 w16se wp14">
+  <w:footnote w:type="separator" w:id="-1">
+    <w:p>
+      <w:pPr>
+        <w:spacing w:after="0" w:line="240" w:lineRule="auto"/>
+      </w:pPr>
+      <w:r>
+        <w:separator/>
+      </w:r>
+    </w:p>
+  </w:footnote>
+  <w:footnote w:type="continuationSeparator" w:id="0">
+    <w:p>
+      <w:pPr>
+        <w:spacing w:after="0" w:line="240" w:lineRule="auto"/>
+      </w:pPr>
+      <w:r>
+        <w:continuationSeparator/>
+      </w:r>
+    </w:p>
+  </w:footnote>
+</w:footnotes>
 </file>
 
 <file path=word/numbering.xml><?xml version="1.0" encoding="utf-8"?>
@@ -3968,6 +4091,50 @@
       </w:tblBorders>
     </w:tblPr>
   </w:style>
+  <w:style w:type="paragraph" w:styleId="Encabezado">
+    <w:name w:val="header"/>
+    <w:basedOn w:val="Normal"/>
+    <w:link w:val="EncabezadoCar"/>
+    <w:uiPriority w:val="99"/>
+    <w:unhideWhenUsed/>
+    <w:rsid w:val="00C74478"/>
+    <w:pPr>
+      <w:tabs>
+        <w:tab w:val="center" w:pos="4680"/>
+        <w:tab w:val="right" w:pos="9360"/>
+      </w:tabs>
+      <w:spacing w:after="0" w:line="240" w:lineRule="auto"/>
+    </w:pPr>
+  </w:style>
+  <w:style w:type="character" w:customStyle="1" w:styleId="EncabezadoCar">
+    <w:name w:val="Encabezado Car"/>
+    <w:basedOn w:val="Fuentedeprrafopredeter"/>
+    <w:link w:val="Encabezado"/>
+    <w:uiPriority w:val="99"/>
+    <w:rsid w:val="00C74478"/>
+  </w:style>
+  <w:style w:type="paragraph" w:styleId="Piedepgina">
+    <w:name w:val="footer"/>
+    <w:basedOn w:val="Normal"/>
+    <w:link w:val="PiedepginaCar"/>
+    <w:uiPriority w:val="99"/>
+    <w:unhideWhenUsed/>
+    <w:rsid w:val="00C74478"/>
+    <w:pPr>
+      <w:tabs>
+        <w:tab w:val="center" w:pos="4680"/>
+        <w:tab w:val="right" w:pos="9360"/>
+      </w:tabs>
+      <w:spacing w:after="0" w:line="240" w:lineRule="auto"/>
+    </w:pPr>
+  </w:style>
+  <w:style w:type="character" w:customStyle="1" w:styleId="PiedepginaCar">
+    <w:name w:val="Pie de página Car"/>
+    <w:basedOn w:val="Fuentedeprrafopredeter"/>
+    <w:link w:val="Piedepgina"/>
+    <w:uiPriority w:val="99"/>
+    <w:rsid w:val="00C74478"/>
+  </w:style>
 </w:styles>
 </file>
 

</xml_diff>